<commit_message>
Separate dash & Blink
</commit_message>
<xml_diff>
--- a/Дизайн документ.docx
+++ b/Дизайн документ.docx
@@ -621,7 +621,7 @@
         <w:t xml:space="preserve"> </w:t>
       </w:r>
       <w:r>
-        <w:t>рывки</w:t>
+        <w:t>рывок</w:t>
       </w:r>
       <w:r>
         <w:rPr>
@@ -655,7 +655,7 @@
         <w:t xml:space="preserve">– </w:t>
       </w:r>
       <w:r>
-        <w:t>крюк</w:t>
+        <w:t>телепортация вперёд</w:t>
       </w:r>
       <w:r>
         <w:rPr>
@@ -674,32 +674,16 @@
         <w:ind w:left="1418"/>
       </w:pPr>
       <w:r>
+        <w:t>С – крюк</w:t>
+      </w:r>
+      <w:r>
         <w:rPr>
           <w:lang w:val="en-US"/>
         </w:rPr>
-        <w:t>Shift</w:t>
-      </w:r>
-      <w:r>
-        <w:t xml:space="preserve"> </w:t>
-      </w:r>
-      <w:r>
-        <w:t>–</w:t>
-      </w:r>
-      <w:r>
-        <w:t xml:space="preserve"> </w:t>
-      </w:r>
-      <w:r>
-        <w:t>хват за стену</w:t>
-      </w:r>
-      <w:r>
-        <w:t>/</w:t>
-      </w:r>
-      <w:r>
-        <w:t>плавное парение</w:t>
-      </w:r>
-      <w:r>
         <w:t>;</w:t>
       </w:r>
+      <w:bookmarkStart w:id="0" w:name="_GoBack"/>
+      <w:bookmarkEnd w:id="0"/>
     </w:p>
     <w:p>
       <w:pPr>
@@ -714,6 +698,43 @@
         <w:rPr>
           <w:lang w:val="en-US"/>
         </w:rPr>
+        <w:t>Shift</w:t>
+      </w:r>
+      <w:r>
+        <w:t xml:space="preserve"> </w:t>
+      </w:r>
+      <w:r>
+        <w:t>–</w:t>
+      </w:r>
+      <w:r>
+        <w:t xml:space="preserve"> </w:t>
+      </w:r>
+      <w:r>
+        <w:t>хват за стену</w:t>
+      </w:r>
+      <w:r>
+        <w:t>/</w:t>
+      </w:r>
+      <w:r>
+        <w:t>плавное парение</w:t>
+      </w:r>
+      <w:r>
+        <w:t>;</w:t>
+      </w:r>
+    </w:p>
+    <w:p>
+      <w:pPr>
+        <w:pStyle w:val="a3"/>
+        <w:numPr>
+          <w:ilvl w:val="0"/>
+          <w:numId w:val="28"/>
+        </w:numPr>
+        <w:ind w:left="1418"/>
+      </w:pPr>
+      <w:r>
+        <w:rPr>
+          <w:lang w:val="en-US"/>
+        </w:rPr>
         <w:t>Esc</w:t>
       </w:r>
       <w:r>
@@ -775,7 +796,10 @@
         <w:ind w:left="1418"/>
       </w:pPr>
       <w:r>
-        <w:t>Рывок, скольжение, вспышка</w:t>
+        <w:t xml:space="preserve">Рывок, </w:t>
+      </w:r>
+      <w:r>
+        <w:t>телепортация вперёд (во второй раз открывается возможность выполнять их в воздухе)</w:t>
       </w:r>
       <w:r>
         <w:t>;</w:t>
@@ -2138,8 +2162,6 @@
             </w:r>
           </w:p>
         </w:tc>
-        <w:bookmarkStart w:id="0" w:name="_GoBack"/>
-        <w:bookmarkEnd w:id="0"/>
       </w:tr>
       <w:tr>
         <w:trPr>

</xml_diff>